<commit_message>
Read Me and Clean Up
Add ReadMe descriptions.

ClearFormat Code.
Add descriptions.
Move melt data to old data file
Delete703-718 ; exploratory(not used) to identify missing data
</commit_message>
<xml_diff>
--- a/Inesfly_Paint_Bed_Bug_Trial/Read Me.docx
+++ b/Inesfly_Paint_Bed_Bug_Trial/Read Me.docx
@@ -3,8 +3,328 @@
 <w:document xmlns:wpc="http://schemas.microsoft.com/office/word/2010/wordprocessingCanvas" xmlns:mc="http://schemas.openxmlformats.org/markup-compatibility/2006" xmlns:o="urn:schemas-microsoft-com:office:office" xmlns:r="http://schemas.openxmlformats.org/officeDocument/2006/relationships" xmlns:m="http://schemas.openxmlformats.org/officeDocument/2006/math" xmlns:v="urn:schemas-microsoft-com:vml" xmlns:wp14="http://schemas.microsoft.com/office/word/2010/wordprocessingDrawing" xmlns:wp="http://schemas.openxmlformats.org/drawingml/2006/wordprocessingDrawing" xmlns:w10="urn:schemas-microsoft-com:office:word" xmlns:w="http://schemas.openxmlformats.org/wordprocessingml/2006/main" xmlns:w14="http://schemas.microsoft.com/office/word/2010/wordml" xmlns:wpg="http://schemas.microsoft.com/office/word/2010/wordprocessingGroup" xmlns:wpi="http://schemas.microsoft.com/office/word/2010/wordprocessingInk" xmlns:wne="http://schemas.microsoft.com/office/word/2006/wordml" xmlns:wps="http://schemas.microsoft.com/office/word/2010/wordprocessingShape" mc:Ignorable="w14 wp14">
   <w:body>
     <w:p>
+      <w:r>
+        <w:t xml:space="preserve">Welcome to </w:t>
+      </w:r>
+      <w:proofErr w:type="spellStart"/>
+      <w:r>
+        <w:t>github</w:t>
+      </w:r>
+      <w:proofErr w:type="spellEnd"/>
+      <w:r>
+        <w:t xml:space="preserve"> folder for the </w:t>
+      </w:r>
+      <w:proofErr w:type="spellStart"/>
+      <w:r>
+        <w:t>Inesfly</w:t>
+      </w:r>
+      <w:proofErr w:type="spellEnd"/>
+      <w:r>
+        <w:t xml:space="preserve"> Paint Pesticide Study observing for survival and behavioral effects of bed bugs by </w:t>
+      </w:r>
+      <w:proofErr w:type="spellStart"/>
+      <w:r>
+        <w:t>Inesfly’s</w:t>
+      </w:r>
+      <w:proofErr w:type="spellEnd"/>
+      <w:r>
+        <w:t xml:space="preserve"> 5A-IGR and Chlorfenapyr paint. This file should help you to replicate the study. Alternatively, if you are a part of our team, it should help you to make any necessary edits or changes. </w:t>
+      </w:r>
+    </w:p>
+    <w:p>
+      <w:r>
+        <w:t xml:space="preserve"> </w:t>
+      </w:r>
+      <w:r>
+        <w:t>Data:</w:t>
+      </w:r>
+    </w:p>
+    <w:p>
+      <w:r>
+        <w:t>Survival Data:</w:t>
+      </w:r>
+    </w:p>
+    <w:p>
+      <w:r>
+        <w:t>The survival data can be found in csv’s in the “</w:t>
+      </w:r>
+      <w:r>
+        <w:t>DATA</w:t>
+      </w:r>
+      <w:r>
+        <w:t>” folder. Each is entered as “#</w:t>
+      </w:r>
+      <w:proofErr w:type="gramStart"/>
+      <w:r>
+        <w:t>DFS(</w:t>
+      </w:r>
+      <w:proofErr w:type="gramEnd"/>
+      <w:r>
+        <w:t xml:space="preserve">A/B)”. The </w:t>
+      </w:r>
+      <w:r>
+        <w:t>“</w:t>
+      </w:r>
+      <w:r>
+        <w:t>#</w:t>
+      </w:r>
+      <w:r>
+        <w:t>D”</w:t>
+      </w:r>
+      <w:r>
+        <w:t xml:space="preserve"> refers to the day after painting. Each data set was double entered so A refers to the first entry and B refers to the second entry. FS refers to </w:t>
+      </w:r>
+      <w:r>
+        <w:t>“</w:t>
+      </w:r>
+      <w:r>
+        <w:t>full study</w:t>
+      </w:r>
+      <w:r>
+        <w:t>”</w:t>
+      </w:r>
+      <w:r>
+        <w:t xml:space="preserve"> data. Pilot data </w:t>
+      </w:r>
+      <w:r>
+        <w:t>is also available upon request (</w:t>
+      </w:r>
+      <w:proofErr w:type="spellStart"/>
+      <w:r>
+        <w:t>dropbox</w:t>
+      </w:r>
+      <w:proofErr w:type="spellEnd"/>
+      <w:r>
+        <w:t xml:space="preserve">).  Temperature and Humidity data can be found in “InesflyTempHum.csv” and the amount of paint for each quadrant can be verified in the “InesflyPaintDistribution.csv” file. </w:t>
+      </w:r>
+    </w:p>
+    <w:p>
+      <w:r>
+        <w:t>The survival data is process and cleaned in the R code “</w:t>
+      </w:r>
+      <w:proofErr w:type="spellStart"/>
+      <w:r>
+        <w:t>InesflyPaint_CleanFormat.R</w:t>
+      </w:r>
+      <w:proofErr w:type="spellEnd"/>
+      <w:r>
+        <w:t>”</w:t>
+      </w:r>
+      <w:r>
+        <w:t xml:space="preserve">. </w:t>
+      </w:r>
+    </w:p>
+    <w:p>
+      <w:pPr>
+        <w:spacing w:after="0" w:line="240" w:lineRule="auto"/>
+        <w:ind w:left="900" w:hanging="900"/>
+      </w:pPr>
+      <w:r>
+        <w:rPr>
+          <w:b/>
+        </w:rPr>
+        <w:t>1-</w:t>
+      </w:r>
+      <w:r>
+        <w:rPr>
+          <w:b/>
+        </w:rPr>
+        <w:t>56</w:t>
+      </w:r>
+      <w:r>
+        <w:rPr>
+          <w:b/>
+        </w:rPr>
+        <w:t xml:space="preserve">       </w:t>
+      </w:r>
+      <w:r>
+        <w:t xml:space="preserve"> Data is Imported</w:t>
+      </w:r>
+    </w:p>
+    <w:p>
+      <w:pPr>
+        <w:spacing w:after="0" w:line="240" w:lineRule="auto"/>
+        <w:ind w:left="900" w:hanging="900"/>
+      </w:pPr>
+      <w:r>
+        <w:rPr>
+          <w:b/>
+        </w:rPr>
+        <w:t>57-126</w:t>
+      </w:r>
+      <w:r>
+        <w:t xml:space="preserve"> </w:t>
+      </w:r>
+      <w:r>
+        <w:t xml:space="preserve">   </w:t>
+      </w:r>
+      <w:proofErr w:type="gramStart"/>
+      <w:r>
+        <w:t>The</w:t>
+      </w:r>
+      <w:proofErr w:type="gramEnd"/>
+      <w:r>
+        <w:t xml:space="preserve"> </w:t>
+      </w:r>
+      <w:r>
+        <w:t>macro components</w:t>
+      </w:r>
+      <w:r>
+        <w:t xml:space="preserve"> of the data are corrected </w:t>
+      </w:r>
+      <w:r>
+        <w:t>(columns and rows</w:t>
+      </w:r>
+      <w:r>
+        <w:t>)</w:t>
+      </w:r>
+    </w:p>
+    <w:p>
+      <w:pPr>
+        <w:spacing w:after="0" w:line="240" w:lineRule="auto"/>
+        <w:ind w:left="900" w:hanging="900"/>
+      </w:pPr>
+      <w:r>
+        <w:rPr>
+          <w:b/>
+        </w:rPr>
+        <w:t>127</w:t>
+      </w:r>
+      <w:r>
+        <w:rPr>
+          <w:b/>
+        </w:rPr>
+        <w:t xml:space="preserve">- </w:t>
+      </w:r>
+      <w:r>
+        <w:rPr>
+          <w:b/>
+        </w:rPr>
+        <w:t>784</w:t>
+      </w:r>
+      <w:r>
+        <w:t xml:space="preserve"> </w:t>
+      </w:r>
+      <w:proofErr w:type="gramStart"/>
+      <w:r>
+        <w:t>The</w:t>
+      </w:r>
+      <w:proofErr w:type="gramEnd"/>
+      <w:r>
+        <w:t xml:space="preserve"> individual data is corrected. </w:t>
+      </w:r>
+      <w:proofErr w:type="gramStart"/>
+      <w:r>
+        <w:t>Values that are not equal between the two data entries (</w:t>
+      </w:r>
+      <w:r>
+        <w:t>127- 564</w:t>
+      </w:r>
+      <w:r>
+        <w:t>).</w:t>
+      </w:r>
+      <w:proofErr w:type="gramEnd"/>
+      <w:r>
+        <w:t xml:space="preserve"> </w:t>
+      </w:r>
+      <w:proofErr w:type="gramStart"/>
+      <w:r>
+        <w:t>Insects</w:t>
+      </w:r>
+      <w:proofErr w:type="gramEnd"/>
+      <w:r>
+        <w:t xml:space="preserve"> </w:t>
+      </w:r>
+      <w:r>
+        <w:t>hat “resurrected” or observed as dead and at a later time observed as living. (</w:t>
+      </w:r>
+      <w:r>
+        <w:t>565-679</w:t>
+      </w:r>
+      <w:r>
+        <w:t xml:space="preserve">) and considering missing values from bugs that escaped primary </w:t>
+      </w:r>
+      <w:proofErr w:type="gramStart"/>
+      <w:r>
+        <w:t>containment</w:t>
+      </w:r>
+      <w:r>
+        <w:t>(</w:t>
+      </w:r>
+      <w:proofErr w:type="gramEnd"/>
+      <w:r>
+        <w:t>680-705)</w:t>
+      </w:r>
+      <w:r>
+        <w:t>.</w:t>
+      </w:r>
+    </w:p>
+    <w:p>
+      <w:pPr>
+        <w:spacing w:after="0" w:line="240" w:lineRule="auto"/>
+        <w:ind w:left="900" w:hanging="900"/>
+      </w:pPr>
+      <w:r>
+        <w:rPr>
+          <w:b/>
+        </w:rPr>
+        <w:t>706-</w:t>
+      </w:r>
+      <w:proofErr w:type="gramStart"/>
+      <w:r>
+        <w:rPr>
+          <w:b/>
+        </w:rPr>
+        <w:t>784</w:t>
+      </w:r>
+      <w:r>
+        <w:t xml:space="preserve"> </w:t>
+      </w:r>
+      <w:r>
+        <w:t xml:space="preserve"> Data</w:t>
+      </w:r>
+      <w:proofErr w:type="gramEnd"/>
+      <w:r>
+        <w:t xml:space="preserve"> is formatted for survival analysis</w:t>
+      </w:r>
+      <w:r>
+        <w:t xml:space="preserve"> (melt) and dates are added and status is made into series of binary dummy variables. </w:t>
+      </w:r>
       <w:bookmarkStart w:id="0" w:name="_GoBack"/>
       <w:bookmarkEnd w:id="0"/>
+    </w:p>
+    <w:p>
+      <w:pPr>
+        <w:spacing w:after="0" w:line="240" w:lineRule="auto"/>
+        <w:ind w:left="900" w:hanging="900"/>
+      </w:pPr>
+      <w:r>
+        <w:rPr>
+          <w:b/>
+        </w:rPr>
+        <w:t>785-790</w:t>
+      </w:r>
+      <w:r>
+        <w:t xml:space="preserve"> </w:t>
+      </w:r>
+      <w:r>
+        <w:t>Data is merged and exported as final “</w:t>
+      </w:r>
+      <w:proofErr w:type="gramStart"/>
+      <w:r>
+        <w:t>DataMelt.csv ”</w:t>
+      </w:r>
+      <w:proofErr w:type="gramEnd"/>
+    </w:p>
+    <w:p>
+      <w:pPr>
+        <w:spacing w:after="0" w:line="240" w:lineRule="auto"/>
+      </w:pPr>
+    </w:p>
+    <w:p>
+      <w:r>
+        <w:t xml:space="preserve">Once the data is cleaned, the </w:t>
+      </w:r>
     </w:p>
     <w:sectPr>
       <w:pgSz w:w="12240" w:h="15840"/>
@@ -203,6 +523,17 @@
     <w:semiHidden/>
     <w:unhideWhenUsed/>
   </w:style>
+  <w:style w:type="character" w:styleId="Hyperlink">
+    <w:name w:val="Hyperlink"/>
+    <w:basedOn w:val="DefaultParagraphFont"/>
+    <w:uiPriority w:val="99"/>
+    <w:unhideWhenUsed/>
+    <w:rsid w:val="004A71B8"/>
+    <w:rPr>
+      <w:color w:val="0000FF" w:themeColor="hyperlink"/>
+      <w:u w:val="single"/>
+    </w:rPr>
+  </w:style>
 </w:styles>
 </file>
 
@@ -392,6 +723,17 @@
     <w:uiPriority w:val="99"/>
     <w:semiHidden/>
     <w:unhideWhenUsed/>
+  </w:style>
+  <w:style w:type="character" w:styleId="Hyperlink">
+    <w:name w:val="Hyperlink"/>
+    <w:basedOn w:val="DefaultParagraphFont"/>
+    <w:uiPriority w:val="99"/>
+    <w:unhideWhenUsed/>
+    <w:rsid w:val="004A71B8"/>
+    <w:rPr>
+      <w:color w:val="0000FF" w:themeColor="hyperlink"/>
+      <w:u w:val="single"/>
+    </w:rPr>
   </w:style>
 </w:styles>
 </file>

</xml_diff>

<commit_message>
Looking at  summary statistics
mkae treatment sum _reorg doc
</commit_message>
<xml_diff>
--- a/Inesfly_Paint_Bed_Bug_Trial/Read Me.docx
+++ b/Inesfly_Paint_Bed_Bug_Trial/Read Me.docx
@@ -28,7 +28,13 @@
       </w:r>
       <w:proofErr w:type="spellEnd"/>
       <w:r>
-        <w:t xml:space="preserve"> 5A-IGR and Chlorfenapyr paint. This file should help you to replicate the study. Alternatively, if you are a part of our team, it should help you to make any necessary edits or changes. </w:t>
+        <w:t xml:space="preserve"> 5A-IGR and Chlorfenapyr paint. This file should help you to replicate the study. Alternatively, if you are a part of our team, it should help you to make any necessary edits or changes</w:t>
+      </w:r>
+      <w:r>
+        <w:t xml:space="preserve"> in preparation for publication or for other educational purposes</w:t>
+      </w:r>
+      <w:r>
+        <w:t xml:space="preserve">. </w:t>
       </w:r>
     </w:p>
     <w:p>
@@ -321,13 +327,108 @@
     </w:p>
     <w:p>
       <w:r>
-        <w:t xml:space="preserve">Once the data is cleaned, the </w:t>
-      </w:r>
-      <w:r>
-        <w:t>asdf</w:t>
+        <w:t>Once the data is cleaned, “</w:t>
+      </w:r>
+      <w:proofErr w:type="spellStart"/>
+      <w:r>
+        <w:rPr>
+          <w:b/>
+        </w:rPr>
+        <w:t>InesflyPaintCode.R</w:t>
+      </w:r>
+      <w:proofErr w:type="spellEnd"/>
+      <w:r>
+        <w:t xml:space="preserve">” is used to analyze the data. </w:t>
+      </w:r>
+    </w:p>
+    <w:p>
+      <w:r>
+        <w:rPr>
+          <w:b/>
+        </w:rPr>
+        <w:t>1-55</w:t>
+      </w:r>
+      <w:r>
+        <w:t xml:space="preserve"> </w:t>
+      </w:r>
+      <w:proofErr w:type="gramStart"/>
+      <w:r>
+        <w:t>Are</w:t>
+      </w:r>
+      <w:proofErr w:type="gramEnd"/>
+      <w:r>
+        <w:t xml:space="preserve"> used to load the necessary packages, set the working directory and bring in the data.</w:t>
+      </w:r>
+    </w:p>
+    <w:p>
+      <w:r>
+        <w:t>The “</w:t>
+      </w:r>
+      <w:proofErr w:type="spellStart"/>
+      <w:r>
+        <w:t>treatmentsum</w:t>
+      </w:r>
+      <w:proofErr w:type="spellEnd"/>
+      <w:r>
+        <w:t xml:space="preserve">” dataset is created to summarize the data based on each treatment </w:t>
+      </w:r>
+      <w:proofErr w:type="gramStart"/>
+      <w:r>
+        <w:t>level</w:t>
+      </w:r>
+      <w:r>
+        <w:t>(</w:t>
+      </w:r>
+      <w:proofErr w:type="gramEnd"/>
+      <w:r>
+        <w:t xml:space="preserve">typically 48 insects).  The treatment variable is </w:t>
+      </w:r>
+      <w:r>
+        <w:t xml:space="preserve">in the form (##H-AA-#) </w:t>
+      </w:r>
+      <w:proofErr w:type="gramStart"/>
+      <w:r>
+        <w:t>where  #</w:t>
+      </w:r>
+      <w:proofErr w:type="gramEnd"/>
+      <w:r>
+        <w:t xml:space="preserve">#H refers to the length of exposure in hours(1,3,6, or 24 hours) . AA is an abbreviation for the paint type. “5A” stands for the 5A-IGR paint formulation. “CO” stands for the control formulation and “CF” stands for the chlorfenapyr </w:t>
       </w:r>
       <w:bookmarkStart w:id="0" w:name="_GoBack"/>
       <w:bookmarkEnd w:id="0"/>
+      <w:r>
+        <w:t>formulation. The # is the number of days since the tray was painted (1</w:t>
+      </w:r>
+      <w:proofErr w:type="gramStart"/>
+      <w:r>
+        <w:t>,90</w:t>
+      </w:r>
+      <w:proofErr w:type="gramEnd"/>
+      <w:r>
+        <w:t>, or 180 days). Day in the table refers to the day of observation (0</w:t>
+      </w:r>
+      <w:proofErr w:type="gramStart"/>
+      <w:r>
+        <w:t>,1,2,7,14,21</w:t>
+      </w:r>
+      <w:proofErr w:type="gramEnd"/>
+      <w:r>
+        <w:t xml:space="preserve">, or 28). Not all insects were observed at the </w:t>
+      </w:r>
+    </w:p>
+    <w:p>
+      <w:r>
+        <w:t>Each column should have 48 in the to</w:t>
+      </w:r>
+      <w:r>
+        <w:t>tal. As reported in the paper, o</w:t>
+      </w:r>
+      <w:r>
+        <w:t xml:space="preserve">nly 11 insects were used for each </w:t>
+      </w:r>
+      <w:r>
+        <w:t xml:space="preserve">quadrant in the 1 day after painting repetition so 44 insects are observed.  For 24 hours of exposure, no observations were made for 0 days as they were still on the exposure trays at that point. Also the </w:t>
+      </w:r>
     </w:p>
     <w:sectPr>
       <w:pgSz w:w="12240" w:h="15840"/>

</xml_diff>